<commit_message>
Changes in Raja output dir 17/02/2021
</commit_message>
<xml_diff>
--- a/TS Jatai Working/Raja outputs/Observations on Final Chamaka Ghanam  15022021.docx
+++ b/TS Jatai Working/Raja outputs/Observations on Final Chamaka Ghanam  15022021.docx
@@ -217,10 +217,19 @@
       <w:proofErr w:type="spellEnd"/>
       <w:proofErr w:type="gramEnd"/>
       <w:r>
-        <w:t xml:space="preserve"> for </w:t>
-      </w:r>
-      <w:proofErr w:type="spellStart"/>
-      <w:r>
+        <w:t xml:space="preserve"> for</w:t>
+      </w:r>
+      <w:r>
+        <w:rPr>
+          <w:color w:val="FF0000"/>
+        </w:rPr>
+        <w:t xml:space="preserve"> </w:t>
+      </w:r>
+      <w:proofErr w:type="spellStart"/>
+      <w:r>
+        <w:rPr>
+          <w:color w:val="FF0000"/>
+        </w:rPr>
         <w:t>yo</w:t>
       </w:r>
       <w:proofErr w:type="spellEnd"/>
@@ -2062,14 +2071,20 @@
         <w:rPr>
           <w:highlight w:val="cyan"/>
         </w:rPr>
-        <w:t>soqa</w:t>
+        <w:t>soq</w:t>
       </w:r>
       <w:proofErr w:type="spellEnd"/>
       <w:r>
         <w:rPr>
           <w:highlight w:val="cyan"/>
         </w:rPr>
-        <w:t xml:space="preserve">(gm) </w:t>
+        <w:t xml:space="preserve"> </w:t>
+      </w:r>
+      <w:r>
+        <w:rPr>
+          <w:highlight w:val="cyan"/>
+        </w:rPr>
+        <w:t xml:space="preserve">a(gm) </w:t>
       </w:r>
       <w:proofErr w:type="spellStart"/>
       <w:r>
@@ -2192,7 +2207,30 @@
         </w:numPr>
       </w:pPr>
       <w:r>
-        <w:t xml:space="preserve">Remove – from </w:t>
+        <w:rPr>
+          <w:color w:val="FF0000"/>
+        </w:rPr>
+        <w:t xml:space="preserve">Remove </w:t>
+      </w:r>
+      <w:r>
+        <w:rPr>
+          <w:color w:val="FF0000"/>
+        </w:rPr>
+        <w:t>dash</w:t>
+      </w:r>
+      <w:r>
+        <w:t xml:space="preserve"> (symbol “</w:t>
+      </w:r>
+      <w:proofErr w:type="gramStart"/>
+      <w:r>
+        <w:t>-“</w:t>
+      </w:r>
+      <w:proofErr w:type="gramEnd"/>
+      <w:r>
+        <w:t>)</w:t>
+      </w:r>
+      <w:r>
+        <w:t xml:space="preserve"> from </w:t>
       </w:r>
       <w:proofErr w:type="spellStart"/>
       <w:r>
@@ -2200,7 +2238,28 @@
       </w:r>
       <w:proofErr w:type="spellEnd"/>
       <w:r>
-        <w:t xml:space="preserve"> which comes after halant in formatting</w:t>
+        <w:t xml:space="preserve"> which </w:t>
+      </w:r>
+      <w:r>
+        <w:rPr>
+          <w:highlight w:val="green"/>
+        </w:rPr>
+        <w:t>comes after halant in</w:t>
+      </w:r>
+      <w:r>
+        <w:t xml:space="preserve"> </w:t>
+      </w:r>
+      <w:r>
+        <w:rPr>
+          <w:highlight w:val="green"/>
+        </w:rPr>
+        <w:t>formatting</w:t>
+      </w:r>
+      <w:r>
+        <w:rPr>
+          <w:highlight w:val="green"/>
+        </w:rPr>
+        <w:t xml:space="preserve"> by you.</w:t>
       </w:r>
     </w:p>
     <w:p>
@@ -2243,19 +2302,11 @@
     <w:p>
       <w:pPr>
         <w:pStyle w:val="ListParagraph"/>
-        <w:numPr>
-          <w:ilvl w:val="0"/>
-          <w:numId w:val="1"/>
-        </w:numPr>
       </w:pPr>
     </w:p>
     <w:p>
       <w:pPr>
         <w:pStyle w:val="ListParagraph"/>
-        <w:numPr>
-          <w:ilvl w:val="0"/>
-          <w:numId w:val="1"/>
-        </w:numPr>
       </w:pPr>
     </w:p>
     <w:p/>

</xml_diff>

<commit_message>
TB Baraha +TS 4.7 Ghanam 19022021
</commit_message>
<xml_diff>
--- a/TS Jatai Working/Raja outputs/Observations on Final Chamaka Ghanam  15022021.docx
+++ b/TS Jatai Working/Raja outputs/Observations on Final Chamaka Ghanam  15022021.docx
@@ -244,6 +244,15 @@
       <w:r>
         <w:t xml:space="preserve"> sandhi applied. Same applies to following lines.</w:t>
       </w:r>
+      <w:r>
+        <w:t xml:space="preserve"> </w:t>
+      </w:r>
+      <w:r>
+        <w:rPr>
+          <w:highlight w:val="green"/>
+        </w:rPr>
+        <w:t>Done in Final 19/02</w:t>
+      </w:r>
     </w:p>
     <w:p/>
     <w:p>
@@ -364,6 +373,12 @@
       <w:r>
         <w:t xml:space="preserve">Comment: ai is a long letter. Should get Dheerga Swaritam. </w:t>
       </w:r>
+      <w:r>
+        <w:rPr>
+          <w:highlight w:val="green"/>
+        </w:rPr>
+        <w:t>Done in Final 19/02</w:t>
+      </w:r>
     </w:p>
     <w:p/>
     <w:p>
@@ -656,6 +671,15 @@
         <w:t>stuq</w:t>
       </w:r>
       <w:proofErr w:type="spellEnd"/>
+      <w:r>
+        <w:t xml:space="preserve"> </w:t>
+      </w:r>
+      <w:r>
+        <w:rPr>
+          <w:highlight w:val="green"/>
+        </w:rPr>
+        <w:t>Done in Final 19/02</w:t>
+      </w:r>
     </w:p>
     <w:p/>
     <w:p>
@@ -772,9 +796,27 @@
       </w:r>
       <w:proofErr w:type="spellEnd"/>
       <w:r>
-        <w:t xml:space="preserve"># |  </w:t>
-      </w:r>
-    </w:p>
+        <w:t xml:space="preserve"># </w:t>
+      </w:r>
+      <w:proofErr w:type="gramStart"/>
+      <w:r>
+        <w:t xml:space="preserve">|  </w:t>
+      </w:r>
+      <w:r>
+        <w:rPr>
+          <w:highlight w:val="green"/>
+        </w:rPr>
+        <w:t>Done</w:t>
+      </w:r>
+      <w:proofErr w:type="gramEnd"/>
+      <w:r>
+        <w:rPr>
+          <w:highlight w:val="green"/>
+        </w:rPr>
+        <w:t xml:space="preserve"> in Final 19/02</w:t>
+      </w:r>
+    </w:p>
+    <w:p/>
     <w:p>
       <w:r>
         <w:t>17)</w:t>
@@ -881,7 +923,24 @@
       </w:r>
       <w:proofErr w:type="spellEnd"/>
       <w:r>
-        <w:t xml:space="preserve"> |  </w:t>
+        <w:t xml:space="preserve"> </w:t>
+      </w:r>
+      <w:proofErr w:type="gramStart"/>
+      <w:r>
+        <w:t xml:space="preserve">|  </w:t>
+      </w:r>
+      <w:r>
+        <w:rPr>
+          <w:highlight w:val="green"/>
+        </w:rPr>
+        <w:t>Done</w:t>
+      </w:r>
+      <w:proofErr w:type="gramEnd"/>
+      <w:r>
+        <w:rPr>
+          <w:highlight w:val="green"/>
+        </w:rPr>
+        <w:t xml:space="preserve"> in Final 19/02</w:t>
       </w:r>
     </w:p>
     <w:p/>
@@ -1156,6 +1215,7 @@
     </w:p>
     <w:p>
       <w:r>
+        <w:lastRenderedPageBreak/>
         <w:t xml:space="preserve">Correct output: </w:t>
       </w:r>
       <w:proofErr w:type="spellStart"/>
@@ -1201,6 +1261,14 @@
       </w:r>
       <w:r>
         <w:t xml:space="preserve"> &amp;mA</w:t>
+      </w:r>
+    </w:p>
+    <w:p>
+      <w:r>
+        <w:rPr>
+          <w:highlight w:val="green"/>
+        </w:rPr>
+        <w:t>Done in Final 19/02</w:t>
       </w:r>
     </w:p>
     <w:p/>
@@ -1294,7 +1362,24 @@
       </w:r>
       <w:proofErr w:type="spellEnd"/>
       <w:r>
-        <w:t xml:space="preserve"> |  </w:t>
+        <w:t xml:space="preserve"> </w:t>
+      </w:r>
+      <w:proofErr w:type="gramStart"/>
+      <w:r>
+        <w:t xml:space="preserve">|  </w:t>
+      </w:r>
+      <w:r>
+        <w:rPr>
+          <w:highlight w:val="green"/>
+        </w:rPr>
+        <w:t>Done</w:t>
+      </w:r>
+      <w:proofErr w:type="gramEnd"/>
+      <w:r>
+        <w:rPr>
+          <w:highlight w:val="green"/>
+        </w:rPr>
+        <w:t xml:space="preserve"> in Final 19/02</w:t>
       </w:r>
     </w:p>
     <w:p/>
@@ -1451,6 +1536,18 @@
       <w:proofErr w:type="spellEnd"/>
       <w:r>
         <w:t>. Can be removed for this condition.</w:t>
+      </w:r>
+      <w:r>
+        <w:rPr>
+          <w:highlight w:val="green"/>
+        </w:rPr>
+        <w:t xml:space="preserve"> </w:t>
+      </w:r>
+      <w:r>
+        <w:rPr>
+          <w:highlight w:val="green"/>
+        </w:rPr>
+        <w:t>Done in Final 19/02</w:t>
       </w:r>
     </w:p>
     <w:p/>
@@ -2210,6 +2307,7 @@
         <w:rPr>
           <w:color w:val="FF0000"/>
         </w:rPr>
+        <w:lastRenderedPageBreak/>
         <w:t xml:space="preserve">Remove </w:t>
       </w:r>
       <w:r>
@@ -2271,11 +2369,7 @@
         </w:numPr>
       </w:pPr>
       <w:r>
-        <w:lastRenderedPageBreak/>
-        <w:t>4.7.15.2(20):</w:t>
-      </w:r>
-      <w:r>
-        <w:t xml:space="preserve"> your numbering system </w:t>
+        <w:t xml:space="preserve">4.7.15.2(20): your numbering system </w:t>
       </w:r>
       <w:proofErr w:type="gramStart"/>
       <w:r>

</xml_diff>